<commit_message>
updating xgboost time series model
</commit_message>
<xml_diff>
--- a/Report/RNCP_Ironhack_Adel_CHAHED.docx
+++ b/Report/RNCP_Ironhack_Adel_CHAHED.docx
@@ -2494,7 +2494,7 @@
         </w:numPr>
       </w:pPr>
       <w:r>
-        <w:t xml:space="preserve">Data Description Analytics with Python </w:t>
+        <w:t>EDA with Python</w:t>
       </w:r>
     </w:p>
     <w:p>
@@ -6755,17 +6755,19 @@
           <w:noProof/>
         </w:rPr>
         <w:drawing>
-          <wp:inline distT="114300" distB="114300" distL="114300" distR="114300" wp14:anchorId="02241DFD" wp14:editId="3E9F19F3">
-            <wp:extent cx="2372556" cy="1631758"/>
-            <wp:effectExtent l="0" t="0" r="0" b="0"/>
+          <wp:inline distT="114300" distB="114300" distL="114300" distR="114300" wp14:anchorId="02241DFD" wp14:editId="52D49959">
+            <wp:extent cx="2452232" cy="1685677"/>
+            <wp:effectExtent l="0" t="0" r="0" b="3810"/>
             <wp:docPr id="2" name="image2.png"/>
-            <wp:cNvGraphicFramePr/>
+            <wp:cNvGraphicFramePr>
+              <a:graphicFrameLocks xmlns:a="http://schemas.openxmlformats.org/drawingml/2006/main" noChangeAspect="1"/>
+            </wp:cNvGraphicFramePr>
             <a:graphic xmlns:a="http://schemas.openxmlformats.org/drawingml/2006/main">
               <a:graphicData uri="http://schemas.openxmlformats.org/drawingml/2006/picture">
                 <pic:pic xmlns:pic="http://schemas.openxmlformats.org/drawingml/2006/picture">
                   <pic:nvPicPr>
                     <pic:cNvPr id="0" name="image2.png"/>
-                    <pic:cNvPicPr preferRelativeResize="0"/>
+                    <pic:cNvPicPr/>
                   </pic:nvPicPr>
                   <pic:blipFill>
                     <a:blip r:embed="rId18"/>
@@ -6777,7 +6779,7 @@
                   <pic:spPr>
                     <a:xfrm>
                       <a:off x="0" y="0"/>
-                      <a:ext cx="2372556" cy="1631758"/>
+                      <a:ext cx="2478902" cy="1704010"/>
                     </a:xfrm>
                     <a:prstGeom prst="rect">
                       <a:avLst/>
@@ -6808,17 +6810,19 @@
           <w:noProof/>
         </w:rPr>
         <w:drawing>
-          <wp:inline distT="114300" distB="114300" distL="114300" distR="114300" wp14:anchorId="78B34B1B" wp14:editId="115534C3">
-            <wp:extent cx="4310063" cy="4104821"/>
+          <wp:inline distT="114300" distB="114300" distL="114300" distR="114300" wp14:anchorId="78B34B1B" wp14:editId="6654F722">
+            <wp:extent cx="5263764" cy="5013109"/>
             <wp:effectExtent l="0" t="0" r="0" b="0"/>
             <wp:docPr id="22" name="image13.png"/>
-            <wp:cNvGraphicFramePr/>
+            <wp:cNvGraphicFramePr>
+              <a:graphicFrameLocks xmlns:a="http://schemas.openxmlformats.org/drawingml/2006/main" noChangeAspect="1"/>
+            </wp:cNvGraphicFramePr>
             <a:graphic xmlns:a="http://schemas.openxmlformats.org/drawingml/2006/main">
               <a:graphicData uri="http://schemas.openxmlformats.org/drawingml/2006/picture">
                 <pic:pic xmlns:pic="http://schemas.openxmlformats.org/drawingml/2006/picture">
                   <pic:nvPicPr>
                     <pic:cNvPr id="0" name="image13.png"/>
-                    <pic:cNvPicPr preferRelativeResize="0"/>
+                    <pic:cNvPicPr/>
                   </pic:nvPicPr>
                   <pic:blipFill>
                     <a:blip r:embed="rId19"/>
@@ -6830,7 +6834,7 @@
                   <pic:spPr>
                     <a:xfrm>
                       <a:off x="0" y="0"/>
-                      <a:ext cx="4310063" cy="4104821"/>
+                      <a:ext cx="5350977" cy="5096169"/>
                     </a:xfrm>
                     <a:prstGeom prst="rect">
                       <a:avLst/>
@@ -6849,11 +6853,8 @@
         <w:jc w:val="both"/>
       </w:pPr>
       <w:r>
-        <w:t xml:space="preserve">In this heat map the column "Consumption (MW)" is correlated with energy sources, which is logical, but mostly with gas and nuclear. This may indicate that these are probably important sources in the energy mix. The consumption is also correlated with the CO2 </w:t>
-      </w:r>
-      <w:r>
         <w:lastRenderedPageBreak/>
-        <w:t>emission intensity. We also observe that there is a strong negative correlation between average and reference temperature and consumption. This means that we consume more energy when it is cold, which is in agreement with the previous charts.</w:t>
+        <w:t>In this heat map the column "Consumption (MW)" is correlated with energy sources, which is logical, but mostly with gas and nuclear. This may indicate that these are probably important sources in the energy mix. The consumption is also correlated with the CO2 emission intensity. We also observe that there is a strong negative correlation between average and reference temperature and consumption. This means that we consume more energy when it is cold, which is in agreement with the previous charts.</w:t>
       </w:r>
     </w:p>
     <w:p>
@@ -7392,7 +7393,7 @@
     </w:p>
     <w:p>
       <w:r>
-        <w:t>The diagram for our entity relation model can be seen as follows:</w:t>
+        <w:t>The MySQL code used to create the database prior to pushing in the tables:</w:t>
       </w:r>
     </w:p>
     <w:p>
@@ -7401,160 +7402,7 @@
           <w:noProof/>
         </w:rPr>
         <w:drawing>
-          <wp:inline distT="114300" distB="114300" distL="114300" distR="114300" wp14:anchorId="24EA83BE" wp14:editId="53CCDDCC">
-            <wp:extent cx="5943600" cy="6858000"/>
-            <wp:effectExtent l="0" t="0" r="0" b="0"/>
-            <wp:docPr id="26" name="image28.png"/>
-            <wp:cNvGraphicFramePr/>
-            <a:graphic xmlns:a="http://schemas.openxmlformats.org/drawingml/2006/main">
-              <a:graphicData uri="http://schemas.openxmlformats.org/drawingml/2006/picture">
-                <pic:pic xmlns:pic="http://schemas.openxmlformats.org/drawingml/2006/picture">
-                  <pic:nvPicPr>
-                    <pic:cNvPr id="0" name="image28.png"/>
-                    <pic:cNvPicPr preferRelativeResize="0"/>
-                  </pic:nvPicPr>
-                  <pic:blipFill>
-                    <a:blip r:embed="rId27"/>
-                    <a:srcRect/>
-                    <a:stretch>
-                      <a:fillRect/>
-                    </a:stretch>
-                  </pic:blipFill>
-                  <pic:spPr>
-                    <a:xfrm>
-                      <a:off x="0" y="0"/>
-                      <a:ext cx="5943600" cy="6858000"/>
-                    </a:xfrm>
-                    <a:prstGeom prst="rect">
-                      <a:avLst/>
-                    </a:prstGeom>
-                    <a:ln/>
-                  </pic:spPr>
-                </pic:pic>
-              </a:graphicData>
-            </a:graphic>
-          </wp:inline>
-        </w:drawing>
-      </w:r>
-    </w:p>
-    <w:p>
-      <w:pPr>
-        <w:spacing w:before="240" w:after="240"/>
-        <w:jc w:val="both"/>
-      </w:pPr>
-      <w:r>
-        <w:lastRenderedPageBreak/>
-        <w:t>The database consists of four tables: "</w:t>
-      </w:r>
-      <w:proofErr w:type="spellStart"/>
-      <w:r>
-        <w:t>electricity_consumption_fr</w:t>
-      </w:r>
-      <w:proofErr w:type="spellEnd"/>
-      <w:r>
-        <w:t>", "</w:t>
-      </w:r>
-      <w:proofErr w:type="spellStart"/>
-      <w:r>
-        <w:t>physical_exchanges</w:t>
-      </w:r>
-      <w:proofErr w:type="spellEnd"/>
-      <w:proofErr w:type="gramStart"/>
-      <w:r>
-        <w:t>",  "</w:t>
-      </w:r>
-      <w:proofErr w:type="gramEnd"/>
-      <w:r>
-        <w:t>weather" and "holidays."</w:t>
-      </w:r>
-    </w:p>
-    <w:p>
-      <w:pPr>
-        <w:spacing w:before="240" w:after="240"/>
-        <w:jc w:val="both"/>
-      </w:pPr>
-      <w:r>
-        <w:t>The "</w:t>
-      </w:r>
-      <w:proofErr w:type="spellStart"/>
-      <w:r>
-        <w:t>electricity_consumption_fr</w:t>
-      </w:r>
-      <w:proofErr w:type="spellEnd"/>
-      <w:r>
-        <w:t>" table includes fields for date and time, year, month, day, hour, weekday, and various energy sources' consumption in France, including fuel oil, coal, gas, nuclear, wind, solar, hydroelectric, pumped storage, bioenergy, and CO2 emissions intensity.</w:t>
-      </w:r>
-    </w:p>
-    <w:p>
-      <w:pPr>
-        <w:spacing w:before="240" w:after="240"/>
-        <w:jc w:val="both"/>
-      </w:pPr>
-      <w:r>
-        <w:t>The "</w:t>
-      </w:r>
-      <w:proofErr w:type="spellStart"/>
-      <w:r>
-        <w:t>physical_exchanges</w:t>
-      </w:r>
-      <w:proofErr w:type="spellEnd"/>
-      <w:r>
-        <w:t>" table includes fields for date and time, year, and physical exchanges of electricity between France and other countries, including England, Spain, Italy, Switzerland, and Germany-Belgium.</w:t>
-      </w:r>
-    </w:p>
-    <w:p>
-      <w:pPr>
-        <w:spacing w:before="240" w:after="240"/>
-        <w:jc w:val="both"/>
-      </w:pPr>
-      <w:r>
-        <w:t>The "weather" table contains information on the weather conditions in France, including the average temperature, reference temperature, and temperature deviation.</w:t>
-      </w:r>
-    </w:p>
-    <w:p>
-      <w:pPr>
-        <w:spacing w:before="240" w:after="240"/>
-        <w:jc w:val="both"/>
-      </w:pPr>
-      <w:r>
-        <w:t>The "holidays" table includes fields for date, year, month, day, weekday, and a flag indicating whether the day is a holiday or not.</w:t>
-      </w:r>
-      <w:bookmarkStart w:id="47" w:name="_5l59znudbxzy" w:colFirst="0" w:colLast="0"/>
-      <w:bookmarkEnd w:id="47"/>
-    </w:p>
-    <w:p>
-      <w:pPr>
-        <w:pStyle w:val="Titre2"/>
-      </w:pPr>
-      <w:bookmarkStart w:id="48" w:name="_x6yhtw850pjp" w:colFirst="0" w:colLast="0"/>
-      <w:bookmarkEnd w:id="48"/>
-      <w:r>
-        <w:br w:type="page"/>
-      </w:r>
-    </w:p>
-    <w:p>
-      <w:pPr>
-        <w:pStyle w:val="Titre2"/>
-      </w:pPr>
-      <w:bookmarkStart w:id="49" w:name="_Toc129697594"/>
-      <w:r>
-        <w:lastRenderedPageBreak/>
-        <w:t>MySQL Queries</w:t>
-      </w:r>
-      <w:bookmarkEnd w:id="49"/>
-    </w:p>
-    <w:p>
-      <w:r>
-        <w:t>The MySQL code used to create the database prior to pushing in the tables:</w:t>
-      </w:r>
-    </w:p>
-    <w:p>
-      <w:r>
-        <w:rPr>
-          <w:noProof/>
-        </w:rPr>
-        <w:drawing>
-          <wp:inline distT="114300" distB="114300" distL="114300" distR="114300" wp14:anchorId="7565C9C7" wp14:editId="5CFABBFF">
+          <wp:inline distT="114300" distB="114300" distL="114300" distR="114300" wp14:anchorId="50920E49" wp14:editId="0E3AF75D">
             <wp:extent cx="5943600" cy="355600"/>
             <wp:effectExtent l="0" t="0" r="0" b="0"/>
             <wp:docPr id="16" name="image26.png"/>
@@ -7567,7 +7415,7 @@
                     <pic:cNvPicPr preferRelativeResize="0"/>
                   </pic:nvPicPr>
                   <pic:blipFill>
-                    <a:blip r:embed="rId28"/>
+                    <a:blip r:embed="rId27"/>
                     <a:srcRect/>
                     <a:stretch>
                       <a:fillRect/>
@@ -7589,6 +7437,164 @@
           </wp:inline>
         </w:drawing>
       </w:r>
+    </w:p>
+    <w:p>
+      <w:r>
+        <w:t>The diagram for our entity relation model can be seen as follows:</w:t>
+      </w:r>
+    </w:p>
+    <w:p>
+      <w:pPr>
+        <w:jc w:val="center"/>
+      </w:pPr>
+      <w:r>
+        <w:rPr>
+          <w:noProof/>
+        </w:rPr>
+        <w:drawing>
+          <wp:inline distT="114300" distB="114300" distL="114300" distR="114300" wp14:anchorId="24EA83BE" wp14:editId="448A629F">
+            <wp:extent cx="5574924" cy="6432605"/>
+            <wp:effectExtent l="0" t="0" r="635" b="0"/>
+            <wp:docPr id="26" name="image28.png"/>
+            <wp:cNvGraphicFramePr>
+              <a:graphicFrameLocks xmlns:a="http://schemas.openxmlformats.org/drawingml/2006/main" noChangeAspect="1"/>
+            </wp:cNvGraphicFramePr>
+            <a:graphic xmlns:a="http://schemas.openxmlformats.org/drawingml/2006/main">
+              <a:graphicData uri="http://schemas.openxmlformats.org/drawingml/2006/picture">
+                <pic:pic xmlns:pic="http://schemas.openxmlformats.org/drawingml/2006/picture">
+                  <pic:nvPicPr>
+                    <pic:cNvPr id="0" name="image28.png"/>
+                    <pic:cNvPicPr preferRelativeResize="0"/>
+                  </pic:nvPicPr>
+                  <pic:blipFill>
+                    <a:blip r:embed="rId28"/>
+                    <a:srcRect/>
+                    <a:stretch>
+                      <a:fillRect/>
+                    </a:stretch>
+                  </pic:blipFill>
+                  <pic:spPr>
+                    <a:xfrm>
+                      <a:off x="0" y="0"/>
+                      <a:ext cx="5583848" cy="6442902"/>
+                    </a:xfrm>
+                    <a:prstGeom prst="rect">
+                      <a:avLst/>
+                    </a:prstGeom>
+                    <a:ln/>
+                  </pic:spPr>
+                </pic:pic>
+              </a:graphicData>
+            </a:graphic>
+          </wp:inline>
+        </w:drawing>
+      </w:r>
+    </w:p>
+    <w:p>
+      <w:pPr>
+        <w:spacing w:before="240" w:after="240"/>
+        <w:jc w:val="both"/>
+      </w:pPr>
+      <w:r>
+        <w:lastRenderedPageBreak/>
+        <w:t>The database consists of four tables: "</w:t>
+      </w:r>
+      <w:proofErr w:type="spellStart"/>
+      <w:r>
+        <w:t>electricity_consumption_fr</w:t>
+      </w:r>
+      <w:proofErr w:type="spellEnd"/>
+      <w:r>
+        <w:t>", "</w:t>
+      </w:r>
+      <w:proofErr w:type="spellStart"/>
+      <w:r>
+        <w:t>physical_exchanges</w:t>
+      </w:r>
+      <w:proofErr w:type="spellEnd"/>
+      <w:proofErr w:type="gramStart"/>
+      <w:r>
+        <w:t>",  "</w:t>
+      </w:r>
+      <w:proofErr w:type="gramEnd"/>
+      <w:r>
+        <w:t>weather" and "holidays."</w:t>
+      </w:r>
+    </w:p>
+    <w:p>
+      <w:pPr>
+        <w:spacing w:before="240" w:after="240"/>
+        <w:jc w:val="both"/>
+      </w:pPr>
+      <w:r>
+        <w:t>The "</w:t>
+      </w:r>
+      <w:proofErr w:type="spellStart"/>
+      <w:r>
+        <w:t>electricity_consumption_fr</w:t>
+      </w:r>
+      <w:proofErr w:type="spellEnd"/>
+      <w:r>
+        <w:t>" table includes fields for date and time, year, month, day, hour, weekday, and various energy sources' consumption in France, including fuel oil, coal, gas, nuclear, wind, solar, hydroelectric, pumped storage, bioenergy, and CO2 emissions intensity.</w:t>
+      </w:r>
+    </w:p>
+    <w:p>
+      <w:pPr>
+        <w:spacing w:before="240" w:after="240"/>
+        <w:jc w:val="both"/>
+      </w:pPr>
+      <w:r>
+        <w:t>The "</w:t>
+      </w:r>
+      <w:proofErr w:type="spellStart"/>
+      <w:r>
+        <w:t>physical_exchanges</w:t>
+      </w:r>
+      <w:proofErr w:type="spellEnd"/>
+      <w:r>
+        <w:t>" table includes fields for date and time, year, and physical exchanges of electricity between France and other countries, including England, Spain, Italy, Switzerland, and Germany-Belgium.</w:t>
+      </w:r>
+    </w:p>
+    <w:p>
+      <w:pPr>
+        <w:spacing w:before="240" w:after="240"/>
+        <w:jc w:val="both"/>
+      </w:pPr>
+      <w:r>
+        <w:t>The "weather" table contains information on the weather conditions in France, including the average temperature, reference temperature, and temperature deviation.</w:t>
+      </w:r>
+    </w:p>
+    <w:p>
+      <w:pPr>
+        <w:spacing w:before="240" w:after="240"/>
+        <w:jc w:val="both"/>
+      </w:pPr>
+      <w:r>
+        <w:t>The "holidays" table includes fields for date, year, month, day, weekday, and a flag indicating whether the day is a holiday or not.</w:t>
+      </w:r>
+      <w:bookmarkStart w:id="47" w:name="_5l59znudbxzy" w:colFirst="0" w:colLast="0"/>
+      <w:bookmarkEnd w:id="47"/>
+    </w:p>
+    <w:p>
+      <w:pPr>
+        <w:pStyle w:val="Titre2"/>
+      </w:pPr>
+      <w:bookmarkStart w:id="48" w:name="_x6yhtw850pjp" w:colFirst="0" w:colLast="0"/>
+      <w:bookmarkEnd w:id="48"/>
+      <w:r>
+        <w:br w:type="page"/>
+      </w:r>
+    </w:p>
+    <w:p>
+      <w:pPr>
+        <w:pStyle w:val="Titre2"/>
+      </w:pPr>
+      <w:bookmarkStart w:id="49" w:name="_Toc129697594"/>
+      <w:r>
+        <w:lastRenderedPageBreak/>
+        <w:t>MySQL Queries</w:t>
+      </w:r>
+      <w:bookmarkEnd w:id="49"/>
     </w:p>
     <w:p>
       <w:pPr>

</xml_diff>